<commit_message>
added script and screenshots
</commit_message>
<xml_diff>
--- a/Captures d'écran TP.docx
+++ b/Captures d'écran TP.docx
@@ -4,24 +4,60 @@
   <w:body>
     <w:p>
       <w:pPr>
-        <w:pStyle w:val="ListParagraph"/>
-        <w:numPr>
-          <w:ilvl w:val="0"/>
-          <w:numId w:val="1"/>
-        </w:numPr>
-      </w:pPr>
-      <w:r>
-        <w:t>Menu Home</w:t>
-      </w:r>
+        <w:ind w:left="720" w:hanging="360"/>
+      </w:pPr>
+      <w:r>
+        <w:t>Travail fait par :</w:t>
+      </w:r>
+    </w:p>
+    <w:p>
+      <w:pPr>
+        <w:ind w:left="720" w:hanging="360"/>
+      </w:pPr>
+      <w:r>
+        <w:t>Hajar Rebouze</w:t>
+      </w:r>
+    </w:p>
+    <w:p>
+      <w:pPr>
+        <w:ind w:left="720" w:hanging="360"/>
+      </w:pPr>
+      <w:r>
+        <w:t>David Villegas</w:t>
+      </w:r>
+    </w:p>
+    <w:p>
+      <w:pPr>
+        <w:ind w:left="720" w:hanging="360"/>
+      </w:pPr>
+    </w:p>
+    <w:p>
+      <w:pPr>
+        <w:ind w:left="720" w:hanging="360"/>
+      </w:pPr>
+      <w:r>
+        <w:t>Diagramme de class</w:t>
+      </w:r>
+      <w:r>
+        <w:t>e</w:t>
+      </w:r>
+      <w:r>
+        <w:t>:</w:t>
+      </w:r>
+    </w:p>
+    <w:p>
+      <w:pPr>
+        <w:ind w:left="720" w:hanging="360"/>
+      </w:pPr>
       <w:r>
         <w:rPr>
           <w:noProof/>
         </w:rPr>
         <w:drawing>
-          <wp:inline distT="0" distB="0" distL="0" distR="0" wp14:anchorId="3F08B834" wp14:editId="14DB0E05">
-            <wp:extent cx="5509469" cy="3372485"/>
+          <wp:inline distT="0" distB="0" distL="0" distR="0" wp14:anchorId="00715388" wp14:editId="4424B4C1">
+            <wp:extent cx="5648325" cy="3337360"/>
             <wp:effectExtent l="0" t="0" r="0" b="0"/>
-            <wp:docPr id="1" name="Picture 1"/>
+            <wp:docPr id="9" name="Picture 9"/>
             <wp:cNvGraphicFramePr>
               <a:graphicFrameLocks xmlns:a="http://schemas.openxmlformats.org/drawingml/2006/main" noChangeAspect="1"/>
             </wp:cNvGraphicFramePr>
@@ -50,6 +86,74 @@
                   <pic:spPr bwMode="auto">
                     <a:xfrm>
                       <a:off x="0" y="0"/>
+                      <a:ext cx="5660846" cy="3344758"/>
+                    </a:xfrm>
+                    <a:prstGeom prst="rect">
+                      <a:avLst/>
+                    </a:prstGeom>
+                    <a:noFill/>
+                  </pic:spPr>
+                </pic:pic>
+              </a:graphicData>
+            </a:graphic>
+          </wp:inline>
+        </w:drawing>
+      </w:r>
+    </w:p>
+    <w:p>
+      <w:pPr>
+        <w:ind w:left="720" w:hanging="360"/>
+      </w:pPr>
+    </w:p>
+    <w:p>
+      <w:pPr>
+        <w:pStyle w:val="ListParagraph"/>
+        <w:numPr>
+          <w:ilvl w:val="0"/>
+          <w:numId w:val="1"/>
+        </w:numPr>
+      </w:pPr>
+      <w:r>
+        <w:lastRenderedPageBreak/>
+        <w:t>Menu Home</w:t>
+      </w:r>
+      <w:r>
+        <w:rPr>
+          <w:noProof/>
+        </w:rPr>
+        <w:drawing>
+          <wp:inline distT="0" distB="0" distL="0" distR="0" wp14:anchorId="3F08B834" wp14:editId="14DB0E05">
+            <wp:extent cx="5509469" cy="3372485"/>
+            <wp:effectExtent l="0" t="0" r="0" b="0"/>
+            <wp:docPr id="1" name="Picture 1"/>
+            <wp:cNvGraphicFramePr>
+              <a:graphicFrameLocks xmlns:a="http://schemas.openxmlformats.org/drawingml/2006/main" noChangeAspect="1"/>
+            </wp:cNvGraphicFramePr>
+            <a:graphic xmlns:a="http://schemas.openxmlformats.org/drawingml/2006/main">
+              <a:graphicData uri="http://schemas.openxmlformats.org/drawingml/2006/picture">
+                <pic:pic xmlns:pic="http://schemas.openxmlformats.org/drawingml/2006/picture">
+                  <pic:nvPicPr>
+                    <pic:cNvPr id="0" name="Picture 2"/>
+                    <pic:cNvPicPr>
+                      <a:picLocks noChangeAspect="1" noChangeArrowheads="1"/>
+                    </pic:cNvPicPr>
+                  </pic:nvPicPr>
+                  <pic:blipFill>
+                    <a:blip r:embed="rId6">
+                      <a:extLst>
+                        <a:ext uri="{28A0092B-C50C-407E-A947-70E740481C1C}">
+                          <a14:useLocalDpi xmlns:a14="http://schemas.microsoft.com/office/drawing/2010/main" val="0"/>
+                        </a:ext>
+                      </a:extLst>
+                    </a:blip>
+                    <a:srcRect/>
+                    <a:stretch>
+                      <a:fillRect/>
+                    </a:stretch>
+                  </pic:blipFill>
+                  <pic:spPr bwMode="auto">
+                    <a:xfrm>
+                      <a:off x="0" y="0"/>
                       <a:ext cx="5520530" cy="3379256"/>
                     </a:xfrm>
                     <a:prstGeom prst="rect">
@@ -102,7 +206,7 @@
                     </pic:cNvPicPr>
                   </pic:nvPicPr>
                   <pic:blipFill>
-                    <a:blip r:embed="rId6">
+                    <a:blip r:embed="rId7">
                       <a:extLst>
                         <a:ext uri="{28A0092B-C50C-407E-A947-70E740481C1C}">
                           <a14:useLocalDpi xmlns:a14="http://schemas.microsoft.com/office/drawing/2010/main" val="0"/>
@@ -140,6 +244,7 @@
         </w:numPr>
       </w:pPr>
       <w:r>
+        <w:lastRenderedPageBreak/>
         <w:t>Insérer Réservation</w:t>
       </w:r>
       <w:r>
@@ -164,7 +269,7 @@
                     </pic:cNvPicPr>
                   </pic:nvPicPr>
                   <pic:blipFill>
-                    <a:blip r:embed="rId7">
+                    <a:blip r:embed="rId8">
                       <a:extLst>
                         <a:ext uri="{28A0092B-C50C-407E-A947-70E740481C1C}">
                           <a14:useLocalDpi xmlns:a14="http://schemas.microsoft.com/office/drawing/2010/main" val="0"/>
@@ -229,7 +334,7 @@
                     </pic:cNvPicPr>
                   </pic:nvPicPr>
                   <pic:blipFill>
-                    <a:blip r:embed="rId8">
+                    <a:blip r:embed="rId9">
                       <a:extLst>
                         <a:ext uri="{28A0092B-C50C-407E-A947-70E740481C1C}">
                           <a14:useLocalDpi xmlns:a14="http://schemas.microsoft.com/office/drawing/2010/main" val="0"/>
@@ -267,6 +372,7 @@
         </w:numPr>
       </w:pPr>
       <w:r>
+        <w:lastRenderedPageBreak/>
         <w:t>Liste de tous les passagers</w:t>
       </w:r>
       <w:r>
@@ -291,7 +397,7 @@
                     </pic:cNvPicPr>
                   </pic:nvPicPr>
                   <pic:blipFill>
-                    <a:blip r:embed="rId9">
+                    <a:blip r:embed="rId10">
                       <a:extLst>
                         <a:ext uri="{28A0092B-C50C-407E-A947-70E740481C1C}">
                           <a14:useLocalDpi xmlns:a14="http://schemas.microsoft.com/office/drawing/2010/main" val="0"/>
@@ -353,7 +459,7 @@
                     </pic:cNvPicPr>
                   </pic:nvPicPr>
                   <pic:blipFill>
-                    <a:blip r:embed="rId10">
+                    <a:blip r:embed="rId11">
                       <a:extLst>
                         <a:ext uri="{28A0092B-C50C-407E-A947-70E740481C1C}">
                           <a14:useLocalDpi xmlns:a14="http://schemas.microsoft.com/office/drawing/2010/main" val="0"/>
@@ -391,6 +497,7 @@
         </w:numPr>
       </w:pPr>
       <w:r>
+        <w:lastRenderedPageBreak/>
         <w:t xml:space="preserve">Master </w:t>
       </w:r>
       <w:r>
@@ -404,10 +511,10 @@
           <w:noProof/>
         </w:rPr>
         <w:drawing>
-          <wp:inline distT="0" distB="0" distL="0" distR="0" wp14:anchorId="3C2481C3" wp14:editId="70C54AE8">
-            <wp:extent cx="5509550" cy="2359176"/>
-            <wp:effectExtent l="0" t="0" r="0" b="3175"/>
-            <wp:docPr id="8" name="Picture 8"/>
+          <wp:inline distT="0" distB="0" distL="0" distR="0" wp14:anchorId="4F52CF50" wp14:editId="7986E11C">
+            <wp:extent cx="5486400" cy="2376805"/>
+            <wp:effectExtent l="0" t="0" r="0" b="4445"/>
+            <wp:docPr id="7" name="Picture 7"/>
             <wp:cNvGraphicFramePr>
               <a:graphicFrameLocks xmlns:a="http://schemas.openxmlformats.org/drawingml/2006/main" noChangeAspect="1"/>
             </wp:cNvGraphicFramePr>
@@ -415,33 +522,23 @@
               <a:graphicData uri="http://schemas.openxmlformats.org/drawingml/2006/picture">
                 <pic:pic xmlns:pic="http://schemas.openxmlformats.org/drawingml/2006/picture">
                   <pic:nvPicPr>
-                    <pic:cNvPr id="0" name="Picture 9"/>
-                    <pic:cNvPicPr>
-                      <a:picLocks noChangeAspect="1" noChangeArrowheads="1"/>
-                    </pic:cNvPicPr>
+                    <pic:cNvPr id="1" name=""/>
+                    <pic:cNvPicPr/>
                   </pic:nvPicPr>
                   <pic:blipFill>
-                    <a:blip r:embed="rId11">
-                      <a:extLst>
-                        <a:ext uri="{28A0092B-C50C-407E-A947-70E740481C1C}">
-                          <a14:useLocalDpi xmlns:a14="http://schemas.microsoft.com/office/drawing/2010/main" val="0"/>
-                        </a:ext>
-                      </a:extLst>
-                    </a:blip>
-                    <a:srcRect/>
+                    <a:blip r:embed="rId12"/>
                     <a:stretch>
                       <a:fillRect/>
                     </a:stretch>
                   </pic:blipFill>
-                  <pic:spPr bwMode="auto">
+                  <pic:spPr>
                     <a:xfrm>
                       <a:off x="0" y="0"/>
-                      <a:ext cx="5528524" cy="2367301"/>
+                      <a:ext cx="5486400" cy="2376805"/>
                     </a:xfrm>
                     <a:prstGeom prst="rect">
                       <a:avLst/>
                     </a:prstGeom>
-                    <a:noFill/>
                   </pic:spPr>
                 </pic:pic>
               </a:graphicData>

</xml_diff>